<commit_message>
WordDoc tests for fetch and set of EffectiveDate, Revision...now working
</commit_message>
<xml_diff>
--- a/QmsHero/QmsDoc.Test/Fixtures/Active QMS Documents/SOP-001 Quality Manual Documents/SOP-001 Quality Manual Rev1.docx
+++ b/QmsHero/QmsDoc.Test/Fixtures/Active QMS Documents/SOP-001 Quality Manual Documents/SOP-001 Quality Manual Rev1.docx
@@ -23665,19 +23665,19 @@
 </file>
 
 <file path=word/header1.xml><?xml version="1.0" encoding="utf-8"?>
-<w:hdr xmlns:wpc="http://schemas.microsoft.com/office/word/2010/wordprocessingCanvas" xmlns:cx="http://schemas.microsoft.com/office/drawing/2014/chartex" xmlns:cx1="http://schemas.microsoft.com/office/drawing/2015/9/8/chartex" xmlns:cx2="http://schemas.microsoft.com/office/drawing/2015/10/21/chartex" xmlns:cx3="http://schemas.microsoft.com/office/drawing/2016/5/9/chartex" xmlns:cx4="http://schemas.microsoft.com/office/drawing/2016/5/10/chartex" xmlns:cx5="http://schemas.microsoft.com/office/drawing/2016/5/11/chartex" xmlns:cx6="http://schemas.microsoft.com/office/drawing/2016/5/12/chartex" xmlns:cx7="http://schemas.microsoft.com/office/drawing/2016/5/13/chartex" xmlns:cx8="http://schemas.microsoft.com/office/drawing/2016/5/14/chartex" xmlns:mc="http://schemas.openxmlformats.org/markup-compatibility/2006" xmlns:aink="http://schemas.microsoft.com/office/drawing/2016/ink" xmlns:am3d="http://schemas.microsoft.com/office/drawing/2017/model3d" xmlns:o="urn:schemas-microsoft-com:office:office" xmlns:r="http://schemas.openxmlformats.org/officeDocument/2006/relationships" xmlns:m="http://schemas.openxmlformats.org/officeDocument/2006/math" xmlns:v="urn:schemas-microsoft-com:vml" xmlns:wp14="http://schemas.microsoft.com/office/word/2010/wordprocessingDrawing" xmlns:wp="http://schemas.openxmlformats.org/drawingml/2006/wordprocessingDrawing" xmlns:w10="urn:schemas-microsoft-com:office:word" xmlns:w="http://schemas.openxmlformats.org/wordprocessingml/2006/main" xmlns:w14="http://schemas.microsoft.com/office/word/2010/wordml" xmlns:w15="http://schemas.microsoft.com/office/word/2012/wordml" xmlns:w16cid="http://schemas.microsoft.com/office/word/2016/wordml/cid" xmlns:w16se="http://schemas.microsoft.com/office/word/2015/wordml/symex" xmlns:wpg="http://schemas.microsoft.com/office/word/2010/wordprocessingGroup" xmlns:wpi="http://schemas.microsoft.com/office/word/2010/wordprocessingInk" xmlns:wne="http://schemas.microsoft.com/office/word/2006/wordml" xmlns:wps="http://schemas.microsoft.com/office/word/2010/wordprocessingShape" mc:Ignorable="w14 w15 w16se w16cid wp14">
+<w:hdr xmlns:a="http://schemas.openxmlformats.org/drawingml/2006/main" xmlns:pic="http://schemas.openxmlformats.org/drawingml/2006/picture" xmlns:wpc="http://schemas.microsoft.com/office/word/2010/wordprocessingCanvas" xmlns:cx="http://schemas.microsoft.com/office/drawing/2014/chartex" xmlns:cx1="http://schemas.microsoft.com/office/drawing/2015/9/8/chartex" xmlns:cx2="http://schemas.microsoft.com/office/drawing/2015/10/21/chartex" xmlns:cx3="http://schemas.microsoft.com/office/drawing/2016/5/9/chartex" xmlns:cx4="http://schemas.microsoft.com/office/drawing/2016/5/10/chartex" xmlns:cx5="http://schemas.microsoft.com/office/drawing/2016/5/11/chartex" xmlns:cx6="http://schemas.microsoft.com/office/drawing/2016/5/12/chartex" xmlns:cx7="http://schemas.microsoft.com/office/drawing/2016/5/13/chartex" xmlns:cx8="http://schemas.microsoft.com/office/drawing/2016/5/14/chartex" xmlns:mc="http://schemas.openxmlformats.org/markup-compatibility/2006" xmlns:aink="http://schemas.microsoft.com/office/drawing/2016/ink" xmlns:am3d="http://schemas.microsoft.com/office/drawing/2017/model3d" xmlns:o="urn:schemas-microsoft-com:office:office" xmlns:r="http://schemas.openxmlformats.org/officeDocument/2006/relationships" xmlns:m="http://schemas.openxmlformats.org/officeDocument/2006/math" xmlns:v="urn:schemas-microsoft-com:vml" xmlns:wp14="http://schemas.microsoft.com/office/word/2010/wordprocessingDrawing" xmlns:wp="http://schemas.openxmlformats.org/drawingml/2006/wordprocessingDrawing" xmlns:w10="urn:schemas-microsoft-com:office:word" xmlns:w="http://schemas.openxmlformats.org/wordprocessingml/2006/main" xmlns:w14="http://schemas.microsoft.com/office/word/2010/wordml" xmlns:w15="http://schemas.microsoft.com/office/word/2012/wordml" xmlns:w16cid="http://schemas.microsoft.com/office/word/2016/wordml/cid" xmlns:w16se="http://schemas.microsoft.com/office/word/2015/wordml/symex" xmlns:wpg="http://schemas.microsoft.com/office/word/2010/wordprocessingGroup" xmlns:wpi="http://schemas.microsoft.com/office/word/2010/wordprocessingInk" xmlns:wne="http://schemas.microsoft.com/office/word/2006/wordml" xmlns:wps="http://schemas.microsoft.com/office/word/2010/wordprocessingShape" mc:Ignorable="w14 w15 w16se w16cid wp14">
   <w:tbl>
     <w:tblPr>
       <w:tblStyle w:val="TableGrid"/>
       <w:tblW w:w="10890" w:type="dxa"/>
       <w:jc w:val="center"/>
       <w:tblBorders>
-        <w:top w:val="single" w:sz="2" w:space="0" w:color="auto"/>
-        <w:left w:val="single" w:sz="2" w:space="0" w:color="auto"/>
-        <w:bottom w:val="single" w:sz="2" w:space="0" w:color="auto"/>
-        <w:right w:val="single" w:sz="2" w:space="0" w:color="auto"/>
-        <w:insideH w:val="single" w:sz="2" w:space="0" w:color="auto"/>
-        <w:insideV w:val="single" w:sz="2" w:space="0" w:color="auto"/>
+        <w:top w:val="single" w:color="auto" w:sz="2" w:space="0"/>
+        <w:left w:val="single" w:color="auto" w:sz="2" w:space="0"/>
+        <w:bottom w:val="single" w:color="auto" w:sz="2" w:space="0"/>
+        <w:right w:val="single" w:color="auto" w:sz="2" w:space="0"/>
+        <w:insideH w:val="single" w:color="auto" w:sz="2" w:space="0"/>
+        <w:insideV w:val="single" w:color="auto" w:sz="2" w:space="0"/>
       </w:tblBorders>
       <w:tblLook w:val="04A0" w:firstRow="1" w:lastRow="0" w:firstColumn="1" w:lastColumn="0" w:noHBand="0" w:noVBand="1"/>
     </w:tblPr>
@@ -23760,7 +23760,7 @@
           <w:tcW w:w="7875" w:type="dxa"/>
           <w:gridSpan w:val="3"/>
           <w:tcBorders>
-            <w:bottom w:val="single" w:sz="8" w:space="0" w:color="auto"/>
+            <w:bottom w:val="single" w:color="auto" w:sz="8" w:space="0"/>
           </w:tcBorders>
           <w:shd w:val="clear" w:color="auto" w:fill="F2F2F2" w:themeFill="background1" w:themeFillShade="F2"/>
           <w:vAlign w:val="center"/>
@@ -23821,7 +23821,7 @@
         <w:tcPr>
           <w:tcW w:w="3307" w:type="dxa"/>
           <w:tcBorders>
-            <w:top w:val="single" w:sz="8" w:space="0" w:color="auto"/>
+            <w:top w:val="single" w:color="auto" w:sz="8" w:space="0"/>
           </w:tcBorders>
           <w:vAlign w:val="center"/>
         </w:tcPr>
@@ -23889,7 +23889,7 @@
         <w:tcPr>
           <w:tcW w:w="2721" w:type="dxa"/>
           <w:tcBorders>
-            <w:top w:val="single" w:sz="8" w:space="0" w:color="auto"/>
+            <w:top w:val="single" w:color="auto" w:sz="8" w:space="0"/>
           </w:tcBorders>
           <w:vAlign w:val="center"/>
         </w:tcPr>
@@ -23915,7 +23915,7 @@
         <w:tcPr>
           <w:tcW w:w="1847" w:type="dxa"/>
           <w:tcBorders>
-            <w:top w:val="single" w:sz="8" w:space="0" w:color="auto"/>
+            <w:top w:val="single" w:color="auto" w:sz="8" w:space="0"/>
           </w:tcBorders>
           <w:vAlign w:val="center"/>
         </w:tcPr>

</xml_diff>